<commit_message>
Ethan added interview notes and artifacts for 'Frank'
</commit_message>
<xml_diff>
--- a/Interviews/Interview_Notes_ETC.docx
+++ b/Interviews/Interview_Notes_ETC.docx
@@ -19,32 +19,17 @@
     </w:p>
     <w:p/>
     <w:p>
-      <w:pPr>
-        <w:rPr>
-          <w:rFonts w:ascii="Times New Roman" w:eastAsia="Times New Roman" w:hAnsi="Times New Roman" w:cs="Times New Roman"/>
-        </w:rPr>
-      </w:pPr>
-      <w:r>
-        <w:rPr>
-          <w:rFonts w:ascii="Times New Roman" w:eastAsia="Times New Roman" w:hAnsi="Times New Roman" w:cs="Times New Roman"/>
-        </w:rPr>
+      <w:r>
         <w:fldChar w:fldCharType="begin"/>
       </w:r>
       <w:r>
-        <w:rPr>
-          <w:rFonts w:ascii="Times New Roman" w:eastAsia="Times New Roman" w:hAnsi="Times New Roman" w:cs="Times New Roman"/>
-        </w:rPr>
         <w:instrText xml:space="preserve"> INCLUDEPICTURE "/var/folders/s2/pwxv_ld10db_42r5x2ql3y5m0000gn/T/com.microsoft.Word/WebArchiveCopyPasteTempFiles/closeup-studio-portrait-of-a-24-year-old-man-picture-id1226312889?k=20&amp;m=1226312889&amp;s=170667a&amp;w=0&amp;h=EhzcJuv1n-c_m6-uadprZ3tOuDy2OTxSLUhZxkuD2Og=" \* MERGEFORMATINET </w:instrText>
       </w:r>
       <w:r>
-        <w:rPr>
-          <w:rFonts w:ascii="Times New Roman" w:eastAsia="Times New Roman" w:hAnsi="Times New Roman" w:cs="Times New Roman"/>
-        </w:rPr>
         <w:fldChar w:fldCharType="separate"/>
       </w:r>
       <w:r>
         <w:rPr>
-          <w:rFonts w:ascii="Times New Roman" w:eastAsia="Times New Roman" w:hAnsi="Times New Roman" w:cs="Times New Roman"/>
           <w:noProof/>
         </w:rPr>
         <w:drawing>
@@ -97,9 +82,6 @@
         </w:drawing>
       </w:r>
       <w:r>
-        <w:rPr>
-          <w:rFonts w:ascii="Times New Roman" w:eastAsia="Times New Roman" w:hAnsi="Times New Roman" w:cs="Times New Roman"/>
-        </w:rPr>
         <w:fldChar w:fldCharType="end"/>
       </w:r>
     </w:p>
@@ -161,7 +143,13 @@
       </w:r>
       <w:proofErr w:type="gramEnd"/>
       <w:r>
-        <w:t xml:space="preserve"> college version</w:t>
+        <w:t xml:space="preserve"> </w:t>
+      </w:r>
+      <w:r>
+        <w:t xml:space="preserve">a </w:t>
+      </w:r>
+      <w:r>
+        <w:t>college version</w:t>
       </w:r>
     </w:p>
     <w:p>
@@ -473,11 +461,92 @@
         <w:t>Multi-team trades</w:t>
       </w:r>
     </w:p>
+    <w:p/>
+    <w:p>
+      <w:pPr>
+        <w:rPr>
+          <w:rStyle w:val="Strong"/>
+          <w:rFonts w:ascii="Times" w:hAnsi="Times"/>
+          <w:color w:val="000000" w:themeColor="text1"/>
+        </w:rPr>
+      </w:pPr>
+      <w:r>
+        <w:rPr>
+          <w:rStyle w:val="Strong"/>
+          <w:rFonts w:ascii="Times" w:hAnsi="Times"/>
+          <w:color w:val="000000" w:themeColor="text1"/>
+        </w:rPr>
+        <w:lastRenderedPageBreak/>
+        <w:t>Do you have any concerns with the idea of our product?</w:t>
+      </w:r>
+    </w:p>
+    <w:p>
+      <w:pPr>
+        <w:pStyle w:val="ListParagraph"/>
+        <w:numPr>
+          <w:ilvl w:val="0"/>
+          <w:numId w:val="7"/>
+        </w:numPr>
+        <w:rPr>
+          <w:color w:val="000000" w:themeColor="text1"/>
+        </w:rPr>
+      </w:pPr>
+      <w:r>
+        <w:rPr>
+          <w:color w:val="000000" w:themeColor="text1"/>
+        </w:rPr>
+        <w:t xml:space="preserve">College athletes won’t be able to participate </w:t>
+      </w:r>
+    </w:p>
+    <w:p>
+      <w:pPr>
+        <w:pStyle w:val="ListParagraph"/>
+        <w:numPr>
+          <w:ilvl w:val="0"/>
+          <w:numId w:val="7"/>
+        </w:numPr>
+        <w:rPr>
+          <w:color w:val="000000" w:themeColor="text1"/>
+        </w:rPr>
+      </w:pPr>
+      <w:r>
+        <w:rPr>
+          <w:color w:val="000000" w:themeColor="text1"/>
+        </w:rPr>
+        <w:t>High turnover of players – many players only play 3 years of college before leaving for the NFL</w:t>
+      </w:r>
+    </w:p>
+    <w:p>
+      <w:pPr>
+        <w:pStyle w:val="ListParagraph"/>
+        <w:numPr>
+          <w:ilvl w:val="0"/>
+          <w:numId w:val="7"/>
+        </w:numPr>
+        <w:rPr>
+          <w:color w:val="000000" w:themeColor="text1"/>
+        </w:rPr>
+      </w:pPr>
+      <w:r>
+        <w:rPr>
+          <w:color w:val="000000" w:themeColor="text1"/>
+        </w:rPr>
+        <w:t>Getting/keeping interest of fantasy players with so many college teams and players to know and study</w:t>
+      </w:r>
+    </w:p>
+    <w:p>
+      <w:pPr>
+        <w:rPr>
+          <w:color w:val="000000" w:themeColor="text1"/>
+        </w:rPr>
+      </w:pPr>
+    </w:p>
     <w:p>
       <w:pPr>
         <w:rPr>
           <w:b/>
           <w:bCs/>
+          <w:color w:val="000000" w:themeColor="text1"/>
         </w:rPr>
       </w:pPr>
     </w:p>
@@ -486,18 +555,21 @@
         <w:rPr>
           <w:b/>
           <w:bCs/>
-        </w:rPr>
-      </w:pPr>
-    </w:p>
-    <w:p>
-      <w:pPr>
-        <w:rPr>
-          <w:bCs/>
-        </w:rPr>
-      </w:pPr>
-      <w:r>
-        <w:rPr>
-          <w:bCs/>
+          <w:color w:val="000000" w:themeColor="text1"/>
+        </w:rPr>
+      </w:pPr>
+    </w:p>
+    <w:p>
+      <w:pPr>
+        <w:rPr>
+          <w:bCs/>
+          <w:color w:val="000000" w:themeColor="text1"/>
+        </w:rPr>
+      </w:pPr>
+      <w:r>
+        <w:rPr>
+          <w:bCs/>
+          <w:color w:val="000000" w:themeColor="text1"/>
         </w:rPr>
         <w:t>Persona:</w:t>
       </w:r>
@@ -1700,6 +1772,119 @@
     </w:lvl>
   </w:abstractNum>
   <w:abstractNum w:abstractNumId="1" w15:restartNumberingAfterBreak="0">
+    <w:nsid w:val="14CE651D"/>
+    <w:multiLevelType w:val="hybridMultilevel"/>
+    <w:tmpl w:val="B6A43A8E"/>
+    <w:lvl w:ilvl="0" w:tplc="04090001">
+      <w:start w:val="1"/>
+      <w:numFmt w:val="bullet"/>
+      <w:lvlText w:val=""/>
+      <w:lvlJc w:val="left"/>
+      <w:pPr>
+        <w:ind w:left="720" w:hanging="360"/>
+      </w:pPr>
+      <w:rPr>
+        <w:rFonts w:ascii="Symbol" w:hAnsi="Symbol" w:hint="default"/>
+      </w:rPr>
+    </w:lvl>
+    <w:lvl w:ilvl="1" w:tplc="04090003" w:tentative="1">
+      <w:start w:val="1"/>
+      <w:numFmt w:val="bullet"/>
+      <w:lvlText w:val="o"/>
+      <w:lvlJc w:val="left"/>
+      <w:pPr>
+        <w:ind w:left="1440" w:hanging="360"/>
+      </w:pPr>
+      <w:rPr>
+        <w:rFonts w:ascii="Courier New" w:hAnsi="Courier New" w:cs="Courier New" w:hint="default"/>
+      </w:rPr>
+    </w:lvl>
+    <w:lvl w:ilvl="2" w:tplc="04090005" w:tentative="1">
+      <w:start w:val="1"/>
+      <w:numFmt w:val="bullet"/>
+      <w:lvlText w:val=""/>
+      <w:lvlJc w:val="left"/>
+      <w:pPr>
+        <w:ind w:left="2160" w:hanging="360"/>
+      </w:pPr>
+      <w:rPr>
+        <w:rFonts w:ascii="Wingdings" w:hAnsi="Wingdings" w:hint="default"/>
+      </w:rPr>
+    </w:lvl>
+    <w:lvl w:ilvl="3" w:tplc="04090001" w:tentative="1">
+      <w:start w:val="1"/>
+      <w:numFmt w:val="bullet"/>
+      <w:lvlText w:val=""/>
+      <w:lvlJc w:val="left"/>
+      <w:pPr>
+        <w:ind w:left="2880" w:hanging="360"/>
+      </w:pPr>
+      <w:rPr>
+        <w:rFonts w:ascii="Symbol" w:hAnsi="Symbol" w:hint="default"/>
+      </w:rPr>
+    </w:lvl>
+    <w:lvl w:ilvl="4" w:tplc="04090003" w:tentative="1">
+      <w:start w:val="1"/>
+      <w:numFmt w:val="bullet"/>
+      <w:lvlText w:val="o"/>
+      <w:lvlJc w:val="left"/>
+      <w:pPr>
+        <w:ind w:left="3600" w:hanging="360"/>
+      </w:pPr>
+      <w:rPr>
+        <w:rFonts w:ascii="Courier New" w:hAnsi="Courier New" w:cs="Courier New" w:hint="default"/>
+      </w:rPr>
+    </w:lvl>
+    <w:lvl w:ilvl="5" w:tplc="04090005" w:tentative="1">
+      <w:start w:val="1"/>
+      <w:numFmt w:val="bullet"/>
+      <w:lvlText w:val=""/>
+      <w:lvlJc w:val="left"/>
+      <w:pPr>
+        <w:ind w:left="4320" w:hanging="360"/>
+      </w:pPr>
+      <w:rPr>
+        <w:rFonts w:ascii="Wingdings" w:hAnsi="Wingdings" w:hint="default"/>
+      </w:rPr>
+    </w:lvl>
+    <w:lvl w:ilvl="6" w:tplc="04090001" w:tentative="1">
+      <w:start w:val="1"/>
+      <w:numFmt w:val="bullet"/>
+      <w:lvlText w:val=""/>
+      <w:lvlJc w:val="left"/>
+      <w:pPr>
+        <w:ind w:left="5040" w:hanging="360"/>
+      </w:pPr>
+      <w:rPr>
+        <w:rFonts w:ascii="Symbol" w:hAnsi="Symbol" w:hint="default"/>
+      </w:rPr>
+    </w:lvl>
+    <w:lvl w:ilvl="7" w:tplc="04090003" w:tentative="1">
+      <w:start w:val="1"/>
+      <w:numFmt w:val="bullet"/>
+      <w:lvlText w:val="o"/>
+      <w:lvlJc w:val="left"/>
+      <w:pPr>
+        <w:ind w:left="5760" w:hanging="360"/>
+      </w:pPr>
+      <w:rPr>
+        <w:rFonts w:ascii="Courier New" w:hAnsi="Courier New" w:cs="Courier New" w:hint="default"/>
+      </w:rPr>
+    </w:lvl>
+    <w:lvl w:ilvl="8" w:tplc="04090005" w:tentative="1">
+      <w:start w:val="1"/>
+      <w:numFmt w:val="bullet"/>
+      <w:lvlText w:val=""/>
+      <w:lvlJc w:val="left"/>
+      <w:pPr>
+        <w:ind w:left="6480" w:hanging="360"/>
+      </w:pPr>
+      <w:rPr>
+        <w:rFonts w:ascii="Wingdings" w:hAnsi="Wingdings" w:hint="default"/>
+      </w:rPr>
+    </w:lvl>
+  </w:abstractNum>
+  <w:abstractNum w:abstractNumId="2" w15:restartNumberingAfterBreak="0">
     <w:nsid w:val="20840F75"/>
     <w:multiLevelType w:val="hybridMultilevel"/>
     <w:tmpl w:val="4F1EBE48"/>
@@ -1812,7 +1997,7 @@
       </w:rPr>
     </w:lvl>
   </w:abstractNum>
-  <w:abstractNum w:abstractNumId="2" w15:restartNumberingAfterBreak="0">
+  <w:abstractNum w:abstractNumId="3" w15:restartNumberingAfterBreak="0">
     <w:nsid w:val="47612404"/>
     <w:multiLevelType w:val="hybridMultilevel"/>
     <w:tmpl w:val="D4320456"/>
@@ -1898,7 +2083,7 @@
       </w:pPr>
     </w:lvl>
   </w:abstractNum>
-  <w:abstractNum w:abstractNumId="3" w15:restartNumberingAfterBreak="0">
+  <w:abstractNum w:abstractNumId="4" w15:restartNumberingAfterBreak="0">
     <w:nsid w:val="580C06FF"/>
     <w:multiLevelType w:val="hybridMultilevel"/>
     <w:tmpl w:val="102A6E04"/>
@@ -2011,7 +2196,7 @@
       </w:rPr>
     </w:lvl>
   </w:abstractNum>
-  <w:abstractNum w:abstractNumId="4" w15:restartNumberingAfterBreak="0">
+  <w:abstractNum w:abstractNumId="5" w15:restartNumberingAfterBreak="0">
     <w:nsid w:val="6DA8228E"/>
     <w:multiLevelType w:val="hybridMultilevel"/>
     <w:tmpl w:val="B03804CC"/>
@@ -2097,7 +2282,7 @@
       </w:pPr>
     </w:lvl>
   </w:abstractNum>
-  <w:abstractNum w:abstractNumId="5" w15:restartNumberingAfterBreak="0">
+  <w:abstractNum w:abstractNumId="6" w15:restartNumberingAfterBreak="0">
     <w:nsid w:val="71F21AAA"/>
     <w:multiLevelType w:val="hybridMultilevel"/>
     <w:tmpl w:val="481498BE"/>
@@ -2214,19 +2399,22 @@
     <w:abstractNumId w:val="0"/>
   </w:num>
   <w:num w:numId="2" w16cid:durableId="1276789936">
+    <w:abstractNumId w:val="3"/>
+  </w:num>
+  <w:num w:numId="3" w16cid:durableId="1181697111">
+    <w:abstractNumId w:val="5"/>
+  </w:num>
+  <w:num w:numId="4" w16cid:durableId="1451514666">
     <w:abstractNumId w:val="2"/>
   </w:num>
-  <w:num w:numId="3" w16cid:durableId="1181697111">
+  <w:num w:numId="5" w16cid:durableId="83384024">
     <w:abstractNumId w:val="4"/>
   </w:num>
-  <w:num w:numId="4" w16cid:durableId="1451514666">
+  <w:num w:numId="6" w16cid:durableId="1319378614">
+    <w:abstractNumId w:val="6"/>
+  </w:num>
+  <w:num w:numId="7" w16cid:durableId="518932898">
     <w:abstractNumId w:val="1"/>
-  </w:num>
-  <w:num w:numId="5" w16cid:durableId="83384024">
-    <w:abstractNumId w:val="3"/>
-  </w:num>
-  <w:num w:numId="6" w16cid:durableId="1319378614">
-    <w:abstractNumId w:val="5"/>
   </w:num>
 </w:numbering>
 </file>
@@ -2625,6 +2813,10 @@
   <w:style w:type="paragraph" w:default="1" w:styleId="Normal">
     <w:name w:val="Normal"/>
     <w:qFormat/>
+    <w:rsid w:val="00C02632"/>
+    <w:rPr>
+      <w:rFonts w:ascii="Times New Roman" w:eastAsia="Times New Roman" w:hAnsi="Times New Roman" w:cs="Times New Roman"/>
+    </w:rPr>
   </w:style>
   <w:style w:type="character" w:default="1" w:styleId="DefaultParagraphFont">
     <w:name w:val="Default Paragraph Font"/>
@@ -2663,6 +2855,20 @@
       <w:ind w:left="720"/>
       <w:contextualSpacing/>
     </w:pPr>
+    <w:rPr>
+      <w:rFonts w:ascii="Times" w:eastAsiaTheme="minorHAnsi" w:hAnsi="Times" w:cs="Times New Roman (Body CS)"/>
+    </w:rPr>
+  </w:style>
+  <w:style w:type="character" w:styleId="Strong">
+    <w:name w:val="Strong"/>
+    <w:basedOn w:val="DefaultParagraphFont"/>
+    <w:uiPriority w:val="22"/>
+    <w:qFormat/>
+    <w:rsid w:val="00C02632"/>
+    <w:rPr>
+      <w:b/>
+      <w:bCs/>
+    </w:rPr>
   </w:style>
 </w:styles>
 </file>

</xml_diff>

<commit_message>
added frank's user stories (ethan) and made some small changes to path files
</commit_message>
<xml_diff>
--- a/Interviews/Interview_Notes_ETC.docx
+++ b/Interviews/Interview_Notes_ETC.docx
@@ -1100,6 +1100,48 @@
         </w:rPr>
         <w:t>to see highlights from players</w:t>
       </w:r>
+      <w:r>
+        <w:rPr>
+          <w:bCs/>
+        </w:rPr>
+        <w:t>.</w:t>
+      </w:r>
+    </w:p>
+    <w:p>
+      <w:pPr>
+        <w:pStyle w:val="ListParagraph"/>
+        <w:numPr>
+          <w:ilvl w:val="0"/>
+          <w:numId w:val="1"/>
+        </w:numPr>
+        <w:rPr>
+          <w:bCs/>
+        </w:rPr>
+      </w:pPr>
+      <w:r>
+        <w:rPr>
+          <w:bCs/>
+        </w:rPr>
+        <w:t>As a fantasy football team owner, I want to be able to communicate with other team owners to discuss trades.</w:t>
+      </w:r>
+    </w:p>
+    <w:p>
+      <w:pPr>
+        <w:pStyle w:val="ListParagraph"/>
+        <w:numPr>
+          <w:ilvl w:val="0"/>
+          <w:numId w:val="1"/>
+        </w:numPr>
+        <w:rPr>
+          <w:bCs/>
+        </w:rPr>
+      </w:pPr>
+      <w:r>
+        <w:rPr>
+          <w:bCs/>
+        </w:rPr>
+        <w:t>As a fantasy football team owner, I want to see a player’s transaction history (when he was added, dropped, or traded).</w:t>
+      </w:r>
     </w:p>
     <w:p>
       <w:pPr>
@@ -1288,7 +1330,7 @@
         <w:pStyle w:val="ListParagraph"/>
         <w:numPr>
           <w:ilvl w:val="0"/>
-          <w:numId w:val="2"/>
+          <w:numId w:val="10"/>
         </w:numPr>
         <w:rPr>
           <w:bCs/>
@@ -1306,7 +1348,7 @@
         <w:pStyle w:val="ListParagraph"/>
         <w:numPr>
           <w:ilvl w:val="0"/>
-          <w:numId w:val="2"/>
+          <w:numId w:val="10"/>
         </w:numPr>
         <w:rPr>
           <w:bCs/>
@@ -1324,7 +1366,7 @@
         <w:pStyle w:val="ListParagraph"/>
         <w:numPr>
           <w:ilvl w:val="0"/>
-          <w:numId w:val="2"/>
+          <w:numId w:val="10"/>
         </w:numPr>
         <w:rPr>
           <w:bCs/>
@@ -1348,8 +1390,93 @@
         <w:pStyle w:val="ListParagraph"/>
         <w:numPr>
           <w:ilvl w:val="0"/>
-          <w:numId w:val="2"/>
-        </w:numPr>
+          <w:numId w:val="10"/>
+        </w:numPr>
+        <w:rPr>
+          <w:bCs/>
+        </w:rPr>
+      </w:pPr>
+      <w:r>
+        <w:rPr>
+          <w:bCs/>
+        </w:rPr>
+        <w:t>As a fantasy football team owner, I want to see draft rankings so I can have an idea of who the best available players are.</w:t>
+      </w:r>
+    </w:p>
+    <w:p>
+      <w:pPr>
+        <w:pStyle w:val="ListParagraph"/>
+        <w:numPr>
+          <w:ilvl w:val="0"/>
+          <w:numId w:val="10"/>
+        </w:numPr>
+        <w:rPr>
+          <w:bCs/>
+        </w:rPr>
+      </w:pPr>
+      <w:r>
+        <w:rPr>
+          <w:bCs/>
+        </w:rPr>
+        <w:t>As a fantasy football team owner, I want to see when my league’s draft is scheduled.</w:t>
+      </w:r>
+    </w:p>
+    <w:p>
+      <w:pPr>
+        <w:pStyle w:val="ListParagraph"/>
+        <w:numPr>
+          <w:ilvl w:val="0"/>
+          <w:numId w:val="10"/>
+        </w:numPr>
+        <w:rPr>
+          <w:bCs/>
+        </w:rPr>
+      </w:pPr>
+      <w:r>
+        <w:rPr>
+          <w:bCs/>
+        </w:rPr>
+        <w:t xml:space="preserve">As a fantasy football team owner, I want to be able to see my league’s setting before drafting players. </w:t>
+      </w:r>
+    </w:p>
+    <w:p>
+      <w:pPr>
+        <w:pStyle w:val="ListParagraph"/>
+        <w:numPr>
+          <w:ilvl w:val="0"/>
+          <w:numId w:val="10"/>
+        </w:numPr>
+        <w:rPr>
+          <w:bCs/>
+        </w:rPr>
+      </w:pPr>
+      <w:r>
+        <w:rPr>
+          <w:bCs/>
+        </w:rPr>
+        <w:t>As a fantasy football team owner, I want to be notified of my draft picks if I am auto-drafting.</w:t>
+      </w:r>
+    </w:p>
+    <w:p>
+      <w:pPr>
+        <w:pStyle w:val="ListParagraph"/>
+        <w:numPr>
+          <w:ilvl w:val="0"/>
+          <w:numId w:val="10"/>
+        </w:numPr>
+        <w:rPr>
+          <w:bCs/>
+        </w:rPr>
+      </w:pPr>
+      <w:r>
+        <w:rPr>
+          <w:bCs/>
+        </w:rPr>
+        <w:t>As a fantasy football team owner, I want the ability to change my team’s name and logo.</w:t>
+      </w:r>
+    </w:p>
+    <w:p>
+      <w:pPr>
         <w:rPr>
           <w:bCs/>
         </w:rPr>
@@ -1494,7 +1621,7 @@
         <w:pStyle w:val="ListParagraph"/>
         <w:numPr>
           <w:ilvl w:val="0"/>
-          <w:numId w:val="3"/>
+          <w:numId w:val="9"/>
         </w:numPr>
         <w:rPr>
           <w:bCs/>
@@ -1512,7 +1639,7 @@
         <w:pStyle w:val="ListParagraph"/>
         <w:numPr>
           <w:ilvl w:val="0"/>
-          <w:numId w:val="3"/>
+          <w:numId w:val="9"/>
         </w:numPr>
         <w:rPr>
           <w:bCs/>
@@ -1548,7 +1675,7 @@
         <w:pStyle w:val="ListParagraph"/>
         <w:numPr>
           <w:ilvl w:val="0"/>
-          <w:numId w:val="3"/>
+          <w:numId w:val="9"/>
         </w:numPr>
         <w:rPr>
           <w:bCs/>
@@ -1566,7 +1693,7 @@
         <w:pStyle w:val="ListParagraph"/>
         <w:numPr>
           <w:ilvl w:val="0"/>
-          <w:numId w:val="3"/>
+          <w:numId w:val="9"/>
         </w:numPr>
         <w:rPr>
           <w:bCs/>
@@ -1583,6 +1710,96 @@
           <w:bCs/>
         </w:rPr>
         <w:t>the draft.</w:t>
+      </w:r>
+    </w:p>
+    <w:p>
+      <w:pPr>
+        <w:pStyle w:val="ListParagraph"/>
+        <w:numPr>
+          <w:ilvl w:val="0"/>
+          <w:numId w:val="9"/>
+        </w:numPr>
+        <w:rPr>
+          <w:bCs/>
+        </w:rPr>
+      </w:pPr>
+      <w:r>
+        <w:rPr>
+          <w:bCs/>
+        </w:rPr>
+        <w:t>As a fantasy football league commissioner, I want the ability to send team owners messages/reminders.</w:t>
+      </w:r>
+    </w:p>
+    <w:p>
+      <w:pPr>
+        <w:pStyle w:val="ListParagraph"/>
+        <w:numPr>
+          <w:ilvl w:val="0"/>
+          <w:numId w:val="9"/>
+        </w:numPr>
+        <w:rPr>
+          <w:bCs/>
+        </w:rPr>
+      </w:pPr>
+      <w:r>
+        <w:rPr>
+          <w:bCs/>
+        </w:rPr>
+        <w:t>As a fantasy football league commissioner, I want a way to keep track of who has paid and who hasn’t.</w:t>
+      </w:r>
+    </w:p>
+    <w:p>
+      <w:pPr>
+        <w:pStyle w:val="ListParagraph"/>
+        <w:numPr>
+          <w:ilvl w:val="0"/>
+          <w:numId w:val="9"/>
+        </w:numPr>
+        <w:rPr>
+          <w:bCs/>
+        </w:rPr>
+      </w:pPr>
+      <w:r>
+        <w:rPr>
+          <w:bCs/>
+        </w:rPr>
+        <w:t>As a fantasy football league commissioner, I want the ability to enter draft picks manually.</w:t>
+      </w:r>
+    </w:p>
+    <w:p>
+      <w:pPr>
+        <w:pStyle w:val="ListParagraph"/>
+        <w:numPr>
+          <w:ilvl w:val="0"/>
+          <w:numId w:val="9"/>
+        </w:numPr>
+        <w:rPr>
+          <w:bCs/>
+        </w:rPr>
+      </w:pPr>
+      <w:r>
+        <w:rPr>
+          <w:bCs/>
+        </w:rPr>
+        <w:t xml:space="preserve">As a fantasy football league commissioner, I </w:t>
+      </w:r>
+      <w:r>
+        <w:rPr>
+          <w:bCs/>
+        </w:rPr>
+        <w:t>want</w:t>
+      </w:r>
+      <w:r>
+        <w:rPr>
+          <w:bCs/>
+        </w:rPr>
+        <w:t xml:space="preserve"> </w:t>
+      </w:r>
+      <w:r>
+        <w:rPr>
+          <w:bCs/>
+        </w:rPr>
+        <w:t>the ability to hard veto trades (if they are one-sided)</w:t>
       </w:r>
     </w:p>
     <w:p>
@@ -1998,6 +2215,92 @@
     </w:lvl>
   </w:abstractNum>
   <w:abstractNum w:abstractNumId="3" w15:restartNumberingAfterBreak="0">
+    <w:nsid w:val="43635D01"/>
+    <w:multiLevelType w:val="hybridMultilevel"/>
+    <w:tmpl w:val="4F585E02"/>
+    <w:lvl w:ilvl="0" w:tplc="0409000F">
+      <w:start w:val="1"/>
+      <w:numFmt w:val="decimal"/>
+      <w:lvlText w:val="%1."/>
+      <w:lvlJc w:val="left"/>
+      <w:pPr>
+        <w:ind w:left="720" w:hanging="360"/>
+      </w:pPr>
+    </w:lvl>
+    <w:lvl w:ilvl="1" w:tplc="04090019" w:tentative="1">
+      <w:start w:val="1"/>
+      <w:numFmt w:val="lowerLetter"/>
+      <w:lvlText w:val="%2."/>
+      <w:lvlJc w:val="left"/>
+      <w:pPr>
+        <w:ind w:left="1440" w:hanging="360"/>
+      </w:pPr>
+    </w:lvl>
+    <w:lvl w:ilvl="2" w:tplc="0409001B" w:tentative="1">
+      <w:start w:val="1"/>
+      <w:numFmt w:val="lowerRoman"/>
+      <w:lvlText w:val="%3."/>
+      <w:lvlJc w:val="right"/>
+      <w:pPr>
+        <w:ind w:left="2160" w:hanging="180"/>
+      </w:pPr>
+    </w:lvl>
+    <w:lvl w:ilvl="3" w:tplc="0409000F" w:tentative="1">
+      <w:start w:val="1"/>
+      <w:numFmt w:val="decimal"/>
+      <w:lvlText w:val="%4."/>
+      <w:lvlJc w:val="left"/>
+      <w:pPr>
+        <w:ind w:left="2880" w:hanging="360"/>
+      </w:pPr>
+    </w:lvl>
+    <w:lvl w:ilvl="4" w:tplc="04090019" w:tentative="1">
+      <w:start w:val="1"/>
+      <w:numFmt w:val="lowerLetter"/>
+      <w:lvlText w:val="%5."/>
+      <w:lvlJc w:val="left"/>
+      <w:pPr>
+        <w:ind w:left="3600" w:hanging="360"/>
+      </w:pPr>
+    </w:lvl>
+    <w:lvl w:ilvl="5" w:tplc="0409001B" w:tentative="1">
+      <w:start w:val="1"/>
+      <w:numFmt w:val="lowerRoman"/>
+      <w:lvlText w:val="%6."/>
+      <w:lvlJc w:val="right"/>
+      <w:pPr>
+        <w:ind w:left="4320" w:hanging="180"/>
+      </w:pPr>
+    </w:lvl>
+    <w:lvl w:ilvl="6" w:tplc="0409000F" w:tentative="1">
+      <w:start w:val="1"/>
+      <w:numFmt w:val="decimal"/>
+      <w:lvlText w:val="%7."/>
+      <w:lvlJc w:val="left"/>
+      <w:pPr>
+        <w:ind w:left="5040" w:hanging="360"/>
+      </w:pPr>
+    </w:lvl>
+    <w:lvl w:ilvl="7" w:tplc="04090019" w:tentative="1">
+      <w:start w:val="1"/>
+      <w:numFmt w:val="lowerLetter"/>
+      <w:lvlText w:val="%8."/>
+      <w:lvlJc w:val="left"/>
+      <w:pPr>
+        <w:ind w:left="5760" w:hanging="360"/>
+      </w:pPr>
+    </w:lvl>
+    <w:lvl w:ilvl="8" w:tplc="0409001B" w:tentative="1">
+      <w:start w:val="1"/>
+      <w:numFmt w:val="lowerRoman"/>
+      <w:lvlText w:val="%9."/>
+      <w:lvlJc w:val="right"/>
+      <w:pPr>
+        <w:ind w:left="6480" w:hanging="180"/>
+      </w:pPr>
+    </w:lvl>
+  </w:abstractNum>
+  <w:abstractNum w:abstractNumId="4" w15:restartNumberingAfterBreak="0">
     <w:nsid w:val="47612404"/>
     <w:multiLevelType w:val="hybridMultilevel"/>
     <w:tmpl w:val="D4320456"/>
@@ -2083,7 +2386,7 @@
       </w:pPr>
     </w:lvl>
   </w:abstractNum>
-  <w:abstractNum w:abstractNumId="4" w15:restartNumberingAfterBreak="0">
+  <w:abstractNum w:abstractNumId="5" w15:restartNumberingAfterBreak="0">
     <w:nsid w:val="580C06FF"/>
     <w:multiLevelType w:val="hybridMultilevel"/>
     <w:tmpl w:val="102A6E04"/>
@@ -2196,7 +2499,7 @@
       </w:rPr>
     </w:lvl>
   </w:abstractNum>
-  <w:abstractNum w:abstractNumId="5" w15:restartNumberingAfterBreak="0">
+  <w:abstractNum w:abstractNumId="6" w15:restartNumberingAfterBreak="0">
     <w:nsid w:val="6DA8228E"/>
     <w:multiLevelType w:val="hybridMultilevel"/>
     <w:tmpl w:val="B03804CC"/>
@@ -2282,7 +2585,93 @@
       </w:pPr>
     </w:lvl>
   </w:abstractNum>
-  <w:abstractNum w:abstractNumId="6" w15:restartNumberingAfterBreak="0">
+  <w:abstractNum w:abstractNumId="7" w15:restartNumberingAfterBreak="0">
+    <w:nsid w:val="70855EB5"/>
+    <w:multiLevelType w:val="hybridMultilevel"/>
+    <w:tmpl w:val="2D1AC3A4"/>
+    <w:lvl w:ilvl="0" w:tplc="0409000F">
+      <w:start w:val="1"/>
+      <w:numFmt w:val="decimal"/>
+      <w:lvlText w:val="%1."/>
+      <w:lvlJc w:val="left"/>
+      <w:pPr>
+        <w:ind w:left="1080" w:hanging="360"/>
+      </w:pPr>
+    </w:lvl>
+    <w:lvl w:ilvl="1" w:tplc="04090019" w:tentative="1">
+      <w:start w:val="1"/>
+      <w:numFmt w:val="lowerLetter"/>
+      <w:lvlText w:val="%2."/>
+      <w:lvlJc w:val="left"/>
+      <w:pPr>
+        <w:ind w:left="1800" w:hanging="360"/>
+      </w:pPr>
+    </w:lvl>
+    <w:lvl w:ilvl="2" w:tplc="0409001B" w:tentative="1">
+      <w:start w:val="1"/>
+      <w:numFmt w:val="lowerRoman"/>
+      <w:lvlText w:val="%3."/>
+      <w:lvlJc w:val="right"/>
+      <w:pPr>
+        <w:ind w:left="2520" w:hanging="180"/>
+      </w:pPr>
+    </w:lvl>
+    <w:lvl w:ilvl="3" w:tplc="0409000F" w:tentative="1">
+      <w:start w:val="1"/>
+      <w:numFmt w:val="decimal"/>
+      <w:lvlText w:val="%4."/>
+      <w:lvlJc w:val="left"/>
+      <w:pPr>
+        <w:ind w:left="3240" w:hanging="360"/>
+      </w:pPr>
+    </w:lvl>
+    <w:lvl w:ilvl="4" w:tplc="04090019" w:tentative="1">
+      <w:start w:val="1"/>
+      <w:numFmt w:val="lowerLetter"/>
+      <w:lvlText w:val="%5."/>
+      <w:lvlJc w:val="left"/>
+      <w:pPr>
+        <w:ind w:left="3960" w:hanging="360"/>
+      </w:pPr>
+    </w:lvl>
+    <w:lvl w:ilvl="5" w:tplc="0409001B" w:tentative="1">
+      <w:start w:val="1"/>
+      <w:numFmt w:val="lowerRoman"/>
+      <w:lvlText w:val="%6."/>
+      <w:lvlJc w:val="right"/>
+      <w:pPr>
+        <w:ind w:left="4680" w:hanging="180"/>
+      </w:pPr>
+    </w:lvl>
+    <w:lvl w:ilvl="6" w:tplc="0409000F" w:tentative="1">
+      <w:start w:val="1"/>
+      <w:numFmt w:val="decimal"/>
+      <w:lvlText w:val="%7."/>
+      <w:lvlJc w:val="left"/>
+      <w:pPr>
+        <w:ind w:left="5400" w:hanging="360"/>
+      </w:pPr>
+    </w:lvl>
+    <w:lvl w:ilvl="7" w:tplc="04090019" w:tentative="1">
+      <w:start w:val="1"/>
+      <w:numFmt w:val="lowerLetter"/>
+      <w:lvlText w:val="%8."/>
+      <w:lvlJc w:val="left"/>
+      <w:pPr>
+        <w:ind w:left="6120" w:hanging="360"/>
+      </w:pPr>
+    </w:lvl>
+    <w:lvl w:ilvl="8" w:tplc="0409001B" w:tentative="1">
+      <w:start w:val="1"/>
+      <w:numFmt w:val="lowerRoman"/>
+      <w:lvlText w:val="%9."/>
+      <w:lvlJc w:val="right"/>
+      <w:pPr>
+        <w:ind w:left="6840" w:hanging="180"/>
+      </w:pPr>
+    </w:lvl>
+  </w:abstractNum>
+  <w:abstractNum w:abstractNumId="8" w15:restartNumberingAfterBreak="0">
     <w:nsid w:val="71F21AAA"/>
     <w:multiLevelType w:val="hybridMultilevel"/>
     <w:tmpl w:val="481498BE"/>
@@ -2393,28 +2782,123 @@
       <w:rPr>
         <w:rFonts w:ascii="Wingdings" w:hAnsi="Wingdings" w:hint="default"/>
       </w:rPr>
+    </w:lvl>
+  </w:abstractNum>
+  <w:abstractNum w:abstractNumId="9" w15:restartNumberingAfterBreak="0">
+    <w:nsid w:val="78E655FB"/>
+    <w:multiLevelType w:val="hybridMultilevel"/>
+    <w:tmpl w:val="7166B22A"/>
+    <w:lvl w:ilvl="0" w:tplc="0409000F">
+      <w:start w:val="1"/>
+      <w:numFmt w:val="decimal"/>
+      <w:lvlText w:val="%1."/>
+      <w:lvlJc w:val="left"/>
+      <w:pPr>
+        <w:ind w:left="1080" w:hanging="360"/>
+      </w:pPr>
+    </w:lvl>
+    <w:lvl w:ilvl="1" w:tplc="04090019" w:tentative="1">
+      <w:start w:val="1"/>
+      <w:numFmt w:val="lowerLetter"/>
+      <w:lvlText w:val="%2."/>
+      <w:lvlJc w:val="left"/>
+      <w:pPr>
+        <w:ind w:left="1800" w:hanging="360"/>
+      </w:pPr>
+    </w:lvl>
+    <w:lvl w:ilvl="2" w:tplc="0409001B" w:tentative="1">
+      <w:start w:val="1"/>
+      <w:numFmt w:val="lowerRoman"/>
+      <w:lvlText w:val="%3."/>
+      <w:lvlJc w:val="right"/>
+      <w:pPr>
+        <w:ind w:left="2520" w:hanging="180"/>
+      </w:pPr>
+    </w:lvl>
+    <w:lvl w:ilvl="3" w:tplc="0409000F" w:tentative="1">
+      <w:start w:val="1"/>
+      <w:numFmt w:val="decimal"/>
+      <w:lvlText w:val="%4."/>
+      <w:lvlJc w:val="left"/>
+      <w:pPr>
+        <w:ind w:left="3240" w:hanging="360"/>
+      </w:pPr>
+    </w:lvl>
+    <w:lvl w:ilvl="4" w:tplc="04090019" w:tentative="1">
+      <w:start w:val="1"/>
+      <w:numFmt w:val="lowerLetter"/>
+      <w:lvlText w:val="%5."/>
+      <w:lvlJc w:val="left"/>
+      <w:pPr>
+        <w:ind w:left="3960" w:hanging="360"/>
+      </w:pPr>
+    </w:lvl>
+    <w:lvl w:ilvl="5" w:tplc="0409001B" w:tentative="1">
+      <w:start w:val="1"/>
+      <w:numFmt w:val="lowerRoman"/>
+      <w:lvlText w:val="%6."/>
+      <w:lvlJc w:val="right"/>
+      <w:pPr>
+        <w:ind w:left="4680" w:hanging="180"/>
+      </w:pPr>
+    </w:lvl>
+    <w:lvl w:ilvl="6" w:tplc="0409000F" w:tentative="1">
+      <w:start w:val="1"/>
+      <w:numFmt w:val="decimal"/>
+      <w:lvlText w:val="%7."/>
+      <w:lvlJc w:val="left"/>
+      <w:pPr>
+        <w:ind w:left="5400" w:hanging="360"/>
+      </w:pPr>
+    </w:lvl>
+    <w:lvl w:ilvl="7" w:tplc="04090019" w:tentative="1">
+      <w:start w:val="1"/>
+      <w:numFmt w:val="lowerLetter"/>
+      <w:lvlText w:val="%8."/>
+      <w:lvlJc w:val="left"/>
+      <w:pPr>
+        <w:ind w:left="6120" w:hanging="360"/>
+      </w:pPr>
+    </w:lvl>
+    <w:lvl w:ilvl="8" w:tplc="0409001B" w:tentative="1">
+      <w:start w:val="1"/>
+      <w:numFmt w:val="lowerRoman"/>
+      <w:lvlText w:val="%9."/>
+      <w:lvlJc w:val="right"/>
+      <w:pPr>
+        <w:ind w:left="6840" w:hanging="180"/>
+      </w:pPr>
     </w:lvl>
   </w:abstractNum>
   <w:num w:numId="1" w16cid:durableId="828207518">
     <w:abstractNumId w:val="0"/>
   </w:num>
   <w:num w:numId="2" w16cid:durableId="1276789936">
-    <w:abstractNumId w:val="3"/>
+    <w:abstractNumId w:val="4"/>
   </w:num>
   <w:num w:numId="3" w16cid:durableId="1181697111">
-    <w:abstractNumId w:val="5"/>
+    <w:abstractNumId w:val="6"/>
   </w:num>
   <w:num w:numId="4" w16cid:durableId="1451514666">
     <w:abstractNumId w:val="2"/>
   </w:num>
   <w:num w:numId="5" w16cid:durableId="83384024">
-    <w:abstractNumId w:val="4"/>
+    <w:abstractNumId w:val="5"/>
   </w:num>
   <w:num w:numId="6" w16cid:durableId="1319378614">
-    <w:abstractNumId w:val="6"/>
+    <w:abstractNumId w:val="8"/>
   </w:num>
   <w:num w:numId="7" w16cid:durableId="518932898">
     <w:abstractNumId w:val="1"/>
+  </w:num>
+  <w:num w:numId="8" w16cid:durableId="954748998">
+    <w:abstractNumId w:val="3"/>
+  </w:num>
+  <w:num w:numId="9" w16cid:durableId="639962909">
+    <w:abstractNumId w:val="9"/>
+  </w:num>
+  <w:num w:numId="10" w16cid:durableId="1924996824">
+    <w:abstractNumId w:val="7"/>
   </w:num>
 </w:numbering>
 </file>

</xml_diff>